<commit_message>
00.00.02 Ajouts et corrections en ce qui concerne la mise en page.
Signed-off-by: Steve Prud'Homme <sprudhomme@cslaval.qc.ca>
</commit_message>
<xml_diff>
--- a/PACRPFEL-AN-EXAO-OS3.docx
+++ b/PACRPFEL-AN-EXAO-OS3.docx
@@ -134,6 +134,31 @@
           </w:p>
         </w:tc>
       </w:tr>
+    </w:tbl>
+    <w:p>
+      <w:r>
+        <w:rPr>
+          <w:i/>
+          <w:iCs/>
+        </w:rPr>
+        <w:br w:type="page"/>
+      </w:r>
+    </w:p>
+    <w:tbl>
+      <w:tblPr>
+        <w:tblStyle w:val="Grilledutableau"/>
+        <w:tblpPr w:leftFromText="141" w:rightFromText="141" w:vertAnchor="text" w:horzAnchor="margin" w:tblpY="106"/>
+        <w:tblW w:w="0" w:type="auto"/>
+        <w:tblBorders>
+          <w:top w:val="none" w:sz="0" w:space="0" w:color="auto"/>
+          <w:left w:val="none" w:sz="0" w:space="0" w:color="auto"/>
+          <w:right w:val="none" w:sz="0" w:space="0" w:color="auto"/>
+        </w:tblBorders>
+        <w:tblLook w:val="04A0" w:firstRow="1" w:lastRow="0" w:firstColumn="1" w:lastColumn="0" w:noHBand="0" w:noVBand="1"/>
+      </w:tblPr>
+      <w:tblGrid>
+        <w:gridCol w:w="8780"/>
+      </w:tblGrid>
       <w:tr>
         <w:tc>
           <w:tcPr>
@@ -587,15 +612,12 @@
                 <w:i w:val="0"/>
               </w:rPr>
             </w:pPr>
-            <w:bookmarkStart w:id="0" w:name="_GoBack"/>
-            <w:bookmarkEnd w:id="0"/>
             <w:r>
               <w:rPr>
                 <w:rFonts w:asciiTheme="minorHAnsi" w:hAnsiTheme="minorHAnsi"/>
                 <w:b/>
                 <w:i w:val="0"/>
               </w:rPr>
-              <w:lastRenderedPageBreak/>
               <w:t>Le curriculum vitae des ressources humaines</w:t>
             </w:r>
             <w:r>
@@ -789,15 +811,18 @@
         </w:tc>
       </w:tr>
     </w:tbl>
-    <w:p/>
     <w:p>
       <w:pPr>
         <w:spacing w:after="0"/>
       </w:pPr>
     </w:p>
     <w:sectPr>
-      <w:headerReference w:type="default" r:id="rId8"/>
-      <w:footerReference w:type="default" r:id="rId9"/>
+      <w:headerReference w:type="even" r:id="rId8"/>
+      <w:headerReference w:type="default" r:id="rId9"/>
+      <w:footerReference w:type="even" r:id="rId10"/>
+      <w:footerReference w:type="default" r:id="rId11"/>
+      <w:headerReference w:type="first" r:id="rId12"/>
+      <w:footerReference w:type="first" r:id="rId13"/>
       <w:pgSz w:w="12240" w:h="15840"/>
       <w:pgMar w:top="1191" w:right="1797" w:bottom="1191" w:left="1797" w:header="709" w:footer="709" w:gutter="0"/>
       <w:cols w:space="708"/>
@@ -838,9 +863,281 @@
     <w:pPr>
       <w:pStyle w:val="Pieddepage"/>
     </w:pPr>
+  </w:p>
+</w:ftr>
+</file>
+
+<file path=word/footer2.xml><?xml version="1.0" encoding="utf-8"?>
+<w:ftr xmlns:wpc="http://schemas.microsoft.com/office/word/2010/wordprocessingCanvas" xmlns:mc="http://schemas.openxmlformats.org/markup-compatibility/2006" xmlns:o="urn:schemas-microsoft-com:office:office" xmlns:r="http://schemas.openxmlformats.org/officeDocument/2006/relationships" xmlns:m="http://schemas.openxmlformats.org/officeDocument/2006/math" xmlns:v="urn:schemas-microsoft-com:vml" xmlns:wp14="http://schemas.microsoft.com/office/word/2010/wordprocessingDrawing" xmlns:wp="http://schemas.openxmlformats.org/drawingml/2006/wordprocessingDrawing" xmlns:w10="urn:schemas-microsoft-com:office:word" xmlns:w="http://schemas.openxmlformats.org/wordprocessingml/2006/main" xmlns:w14="http://schemas.microsoft.com/office/word/2010/wordml" xmlns:wpg="http://schemas.microsoft.com/office/word/2010/wordprocessingGroup" xmlns:wpi="http://schemas.microsoft.com/office/word/2010/wordprocessingInk" xmlns:wne="http://schemas.microsoft.com/office/word/2006/wordml" xmlns:wps="http://schemas.microsoft.com/office/word/2010/wordprocessingShape" mc:Ignorable="w14 wp14">
+  <w:p>
+    <w:pPr>
+      <w:pStyle w:val="Pieddepage"/>
+      <w:rPr>
+        <w:rFonts w:ascii="Arial" w:hAnsi="Arial" w:cs="Arial"/>
+        <w:sz w:val="12"/>
+      </w:rPr>
+    </w:pPr>
     <w:r>
-      <w:t>Tousignant, S. (2014) adapté par Prud’Homme, S. et Melançon D. (2015)</w:t>
+      <w:rPr>
+        <w:rFonts w:ascii="Arial" w:hAnsi="Arial" w:cs="Arial"/>
+        <w:sz w:val="12"/>
+      </w:rPr>
+      <w:t>Tousignant, S. (2014) adapté par Prud’Homme, S. et Melançon D. (2016)</w:t>
     </w:r>
+  </w:p>
+  <w:p>
+    <w:pPr>
+      <w:pStyle w:val="Pieddepage"/>
+      <w:rPr>
+        <w:rFonts w:ascii="Arial" w:hAnsi="Arial" w:cs="Arial"/>
+        <w:sz w:val="12"/>
+      </w:rPr>
+    </w:pPr>
+    <w:r>
+      <w:rPr>
+        <w:rFonts w:ascii="Arial" w:hAnsi="Arial" w:cs="Arial"/>
+        <w:sz w:val="12"/>
+      </w:rPr>
+      <w:fldChar w:fldCharType="begin"/>
+    </w:r>
+    <w:r>
+      <w:rPr>
+        <w:rFonts w:ascii="Arial" w:hAnsi="Arial" w:cs="Arial"/>
+        <w:sz w:val="12"/>
+      </w:rPr>
+      <w:instrText xml:space="preserve"> FILENAME  \p  \* MERGEFORMAT </w:instrText>
+    </w:r>
+    <w:r>
+      <w:rPr>
+        <w:rFonts w:ascii="Arial" w:hAnsi="Arial" w:cs="Arial"/>
+        <w:sz w:val="12"/>
+      </w:rPr>
+      <w:fldChar w:fldCharType="separate"/>
+    </w:r>
+    <w:r>
+      <w:rPr>
+        <w:rFonts w:ascii="Arial" w:hAnsi="Arial" w:cs="Arial"/>
+        <w:noProof/>
+        <w:sz w:val="12"/>
+      </w:rPr>
+      <w:t>C:\Users\sprudhomme\Dropbox\PROJETS\CP\PROJETS\Projet Présentation CSDL Analyse\PACRPFEL-AN-EXAO-OS3\PACRPFEL-AN-EXAO-OS3.docx</w:t>
+    </w:r>
+    <w:r>
+      <w:rPr>
+        <w:rFonts w:ascii="Arial" w:hAnsi="Arial" w:cs="Arial"/>
+        <w:noProof/>
+        <w:sz w:val="12"/>
+      </w:rPr>
+      <w:fldChar w:fldCharType="end"/>
+    </w:r>
+    <w:bookmarkStart w:id="0" w:name="_GoBack"/>
+    <w:bookmarkEnd w:id="0"/>
+  </w:p>
+  <w:p>
+    <w:pPr>
+      <w:pStyle w:val="Pieddepage"/>
+      <w:pBdr>
+        <w:top w:val="single" w:sz="4" w:space="1" w:color="auto"/>
+      </w:pBdr>
+      <w:tabs>
+        <w:tab w:val="clear" w:pos="4320"/>
+        <w:tab w:val="clear" w:pos="8640"/>
+        <w:tab w:val="center" w:pos="4536"/>
+        <w:tab w:val="right" w:pos="9214"/>
+      </w:tabs>
+      <w:rPr>
+        <w:rStyle w:val="Numrodepage"/>
+        <w:rFonts w:ascii="Arial" w:hAnsi="Arial" w:cs="Arial"/>
+      </w:rPr>
+    </w:pPr>
+    <w:r>
+      <w:rPr>
+        <w:rFonts w:ascii="Arial" w:hAnsi="Arial" w:cs="Arial"/>
+        <w:noProof/>
+      </w:rPr>
+      <w:drawing>
+        <wp:inline distT="0" distB="0" distL="0" distR="0" wp14:anchorId="7A44B0AC" wp14:editId="383AA202">
+          <wp:extent cx="857250" cy="209550"/>
+          <wp:effectExtent l="0" t="0" r="0" b="0"/>
+          <wp:docPr id="4" name="Image 4" descr="logoCSDLhoriz-cmyk"/>
+          <wp:cNvGraphicFramePr>
+            <a:graphicFrameLocks xmlns:a="http://schemas.openxmlformats.org/drawingml/2006/main" noChangeAspect="1"/>
+          </wp:cNvGraphicFramePr>
+          <a:graphic xmlns:a="http://schemas.openxmlformats.org/drawingml/2006/main">
+            <a:graphicData uri="http://schemas.openxmlformats.org/drawingml/2006/picture">
+              <pic:pic xmlns:pic="http://schemas.openxmlformats.org/drawingml/2006/picture">
+                <pic:nvPicPr>
+                  <pic:cNvPr id="0" name="Picture 4" descr="logoCSDLhoriz-cmyk"/>
+                  <pic:cNvPicPr>
+                    <a:picLocks noChangeAspect="1" noChangeArrowheads="1"/>
+                  </pic:cNvPicPr>
+                </pic:nvPicPr>
+                <pic:blipFill>
+                  <a:blip r:embed="rId1">
+                    <a:extLst>
+                      <a:ext uri="{28A0092B-C50C-407E-A947-70E740481C1C}">
+                        <a14:useLocalDpi xmlns:a14="http://schemas.microsoft.com/office/drawing/2010/main" val="0"/>
+                      </a:ext>
+                    </a:extLst>
+                  </a:blip>
+                  <a:srcRect/>
+                  <a:stretch>
+                    <a:fillRect/>
+                  </a:stretch>
+                </pic:blipFill>
+                <pic:spPr bwMode="auto">
+                  <a:xfrm>
+                    <a:off x="0" y="0"/>
+                    <a:ext cx="857250" cy="209550"/>
+                  </a:xfrm>
+                  <a:prstGeom prst="rect">
+                    <a:avLst/>
+                  </a:prstGeom>
+                  <a:noFill/>
+                  <a:ln>
+                    <a:noFill/>
+                  </a:ln>
+                </pic:spPr>
+              </pic:pic>
+            </a:graphicData>
+          </a:graphic>
+        </wp:inline>
+      </w:drawing>
+    </w:r>
+    <w:r>
+      <w:rPr>
+        <w:rFonts w:ascii="Arial" w:hAnsi="Arial" w:cs="Arial"/>
+      </w:rPr>
+      <w:tab/>
+      <w:t xml:space="preserve"> </w:t>
+    </w:r>
+    <w:r>
+      <w:rPr>
+        <w:rFonts w:ascii="Arial" w:hAnsi="Arial" w:cs="Arial"/>
+      </w:rPr>
+      <w:fldChar w:fldCharType="begin"/>
+    </w:r>
+    <w:r>
+      <w:rPr>
+        <w:rFonts w:ascii="Arial" w:hAnsi="Arial" w:cs="Arial"/>
+      </w:rPr>
+      <w:instrText xml:space="preserve"> SAVEDATE  \@ "yyyy-MM-dd"  \* MERGEFORMAT </w:instrText>
+    </w:r>
+    <w:r>
+      <w:rPr>
+        <w:rFonts w:ascii="Arial" w:hAnsi="Arial" w:cs="Arial"/>
+      </w:rPr>
+      <w:fldChar w:fldCharType="separate"/>
+    </w:r>
+    <w:r>
+      <w:rPr>
+        <w:rFonts w:ascii="Arial" w:hAnsi="Arial" w:cs="Arial"/>
+        <w:noProof/>
+      </w:rPr>
+      <w:t>2016-01-20</w:t>
+    </w:r>
+    <w:r>
+      <w:rPr>
+        <w:rFonts w:ascii="Arial" w:hAnsi="Arial" w:cs="Arial"/>
+      </w:rPr>
+      <w:fldChar w:fldCharType="end"/>
+    </w:r>
+    <w:r>
+      <w:rPr>
+        <w:rFonts w:ascii="Arial" w:hAnsi="Arial" w:cs="Arial"/>
+      </w:rPr>
+      <w:tab/>
+      <w:t xml:space="preserve">Page </w:t>
+    </w:r>
+    <w:r>
+      <w:rPr>
+        <w:rStyle w:val="Numrodepage"/>
+        <w:rFonts w:ascii="Arial" w:hAnsi="Arial" w:cs="Arial"/>
+      </w:rPr>
+      <w:fldChar w:fldCharType="begin"/>
+    </w:r>
+    <w:r>
+      <w:rPr>
+        <w:rStyle w:val="Numrodepage"/>
+        <w:rFonts w:ascii="Arial" w:hAnsi="Arial" w:cs="Arial"/>
+      </w:rPr>
+      <w:instrText xml:space="preserve"> PAGE </w:instrText>
+    </w:r>
+    <w:r>
+      <w:rPr>
+        <w:rStyle w:val="Numrodepage"/>
+        <w:rFonts w:ascii="Arial" w:hAnsi="Arial" w:cs="Arial"/>
+      </w:rPr>
+      <w:fldChar w:fldCharType="separate"/>
+    </w:r>
+    <w:r>
+      <w:rPr>
+        <w:rStyle w:val="Numrodepage"/>
+        <w:rFonts w:ascii="Arial" w:hAnsi="Arial" w:cs="Arial"/>
+        <w:noProof/>
+      </w:rPr>
+      <w:t>2</w:t>
+    </w:r>
+    <w:r>
+      <w:rPr>
+        <w:rStyle w:val="Numrodepage"/>
+        <w:rFonts w:ascii="Arial" w:hAnsi="Arial" w:cs="Arial"/>
+      </w:rPr>
+      <w:fldChar w:fldCharType="end"/>
+    </w:r>
+    <w:r>
+      <w:rPr>
+        <w:rStyle w:val="Numrodepage"/>
+        <w:rFonts w:ascii="Arial" w:hAnsi="Arial" w:cs="Arial"/>
+      </w:rPr>
+      <w:t xml:space="preserve"> de </w:t>
+    </w:r>
+    <w:r>
+      <w:rPr>
+        <w:rStyle w:val="Numrodepage"/>
+        <w:rFonts w:ascii="Arial" w:hAnsi="Arial" w:cs="Arial"/>
+      </w:rPr>
+      <w:fldChar w:fldCharType="begin"/>
+    </w:r>
+    <w:r>
+      <w:rPr>
+        <w:rStyle w:val="Numrodepage"/>
+        <w:rFonts w:ascii="Arial" w:hAnsi="Arial" w:cs="Arial"/>
+      </w:rPr>
+      <w:instrText xml:space="preserve"> NUMPAGES </w:instrText>
+    </w:r>
+    <w:r>
+      <w:rPr>
+        <w:rStyle w:val="Numrodepage"/>
+        <w:rFonts w:ascii="Arial" w:hAnsi="Arial" w:cs="Arial"/>
+      </w:rPr>
+      <w:fldChar w:fldCharType="separate"/>
+    </w:r>
+    <w:r>
+      <w:rPr>
+        <w:rStyle w:val="Numrodepage"/>
+        <w:rFonts w:ascii="Arial" w:hAnsi="Arial" w:cs="Arial"/>
+        <w:noProof/>
+      </w:rPr>
+      <w:t>2</w:t>
+    </w:r>
+    <w:r>
+      <w:rPr>
+        <w:rStyle w:val="Numrodepage"/>
+        <w:rFonts w:ascii="Arial" w:hAnsi="Arial" w:cs="Arial"/>
+      </w:rPr>
+      <w:fldChar w:fldCharType="end"/>
+    </w:r>
+  </w:p>
+</w:ftr>
+</file>
+
+<file path=word/footer3.xml><?xml version="1.0" encoding="utf-8"?>
+<w:ftr xmlns:wpc="http://schemas.microsoft.com/office/word/2010/wordprocessingCanvas" xmlns:mc="http://schemas.openxmlformats.org/markup-compatibility/2006" xmlns:o="urn:schemas-microsoft-com:office:office" xmlns:r="http://schemas.openxmlformats.org/officeDocument/2006/relationships" xmlns:m="http://schemas.openxmlformats.org/officeDocument/2006/math" xmlns:v="urn:schemas-microsoft-com:vml" xmlns:wp14="http://schemas.microsoft.com/office/word/2010/wordprocessingDrawing" xmlns:wp="http://schemas.openxmlformats.org/drawingml/2006/wordprocessingDrawing" xmlns:w10="urn:schemas-microsoft-com:office:word" xmlns:w="http://schemas.openxmlformats.org/wordprocessingml/2006/main" xmlns:w14="http://schemas.microsoft.com/office/word/2010/wordml" xmlns:wpg="http://schemas.microsoft.com/office/word/2010/wordprocessingGroup" xmlns:wpi="http://schemas.microsoft.com/office/word/2010/wordprocessingInk" xmlns:wne="http://schemas.microsoft.com/office/word/2006/wordml" xmlns:wps="http://schemas.microsoft.com/office/word/2010/wordprocessingShape" mc:Ignorable="w14 wp14">
+  <w:p>
+    <w:pPr>
+      <w:pStyle w:val="Pieddepage"/>
+    </w:pPr>
   </w:p>
 </w:ftr>
 </file>
@@ -876,12 +1173,26 @@
     <w:pPr>
       <w:pStyle w:val="En-tte"/>
     </w:pPr>
+  </w:p>
+</w:hdr>
+</file>
+
+<file path=word/header2.xml><?xml version="1.0" encoding="utf-8"?>
+<w:hdr xmlns:wpc="http://schemas.microsoft.com/office/word/2010/wordprocessingCanvas" xmlns:mc="http://schemas.openxmlformats.org/markup-compatibility/2006" xmlns:o="urn:schemas-microsoft-com:office:office" xmlns:r="http://schemas.openxmlformats.org/officeDocument/2006/relationships" xmlns:m="http://schemas.openxmlformats.org/officeDocument/2006/math" xmlns:v="urn:schemas-microsoft-com:vml" xmlns:wp14="http://schemas.microsoft.com/office/word/2010/wordprocessingDrawing" xmlns:wp="http://schemas.openxmlformats.org/drawingml/2006/wordprocessingDrawing" xmlns:w10="urn:schemas-microsoft-com:office:word" xmlns:w="http://schemas.openxmlformats.org/wordprocessingml/2006/main" xmlns:w14="http://schemas.microsoft.com/office/word/2010/wordml" xmlns:wpg="http://schemas.microsoft.com/office/word/2010/wordprocessingGroup" xmlns:wpi="http://schemas.microsoft.com/office/word/2010/wordprocessingInk" xmlns:wne="http://schemas.microsoft.com/office/word/2006/wordml" xmlns:wps="http://schemas.microsoft.com/office/word/2010/wordprocessingShape" mc:Ignorable="w14 wp14">
+  <w:p>
+    <w:pPr>
+      <w:pStyle w:val="En-tte"/>
+      <w:rPr>
+        <w:rFonts w:ascii="Arial" w:hAnsi="Arial" w:cs="Arial"/>
+      </w:rPr>
+    </w:pPr>
     <w:r>
       <w:rPr>
+        <w:rFonts w:ascii="Arial" w:hAnsi="Arial" w:cs="Arial"/>
         <w:noProof/>
       </w:rPr>
       <w:drawing>
-        <wp:inline distT="0" distB="0" distL="0" distR="0" wp14:anchorId="76EFF75F" wp14:editId="6EF1F5C3">
+        <wp:inline distT="0" distB="0" distL="0" distR="0" wp14:anchorId="3364B2D2" wp14:editId="392CE4AD">
           <wp:extent cx="866775" cy="647700"/>
           <wp:effectExtent l="0" t="0" r="9525" b="0"/>
           <wp:docPr id="3" name="Image 2" descr="logoCSDLvertical-cmyk"/>
@@ -934,7 +1245,7 @@
     <w:pPr>
       <w:pStyle w:val="En-tte"/>
       <w:rPr>
-        <w:rFonts w:cs="Arial"/>
+        <w:rFonts w:ascii="Arial" w:hAnsi="Arial" w:cs="Arial"/>
         <w:b/>
         <w:sz w:val="24"/>
         <w:szCs w:val="24"/>
@@ -942,13 +1253,39 @@
     </w:pPr>
     <w:r>
       <w:rPr>
-        <w:rFonts w:cs="Arial"/>
+        <w:rFonts w:ascii="Arial" w:hAnsi="Arial" w:cs="Arial"/>
         <w:b/>
         <w:sz w:val="24"/>
         <w:szCs w:val="24"/>
       </w:rPr>
       <w:t>Plan d’action en conception et réalisation de projets de formation en ligne</w:t>
     </w:r>
+  </w:p>
+  <w:p>
+    <w:pPr>
+      <w:pStyle w:val="En-tte"/>
+      <w:rPr>
+        <w:rFonts w:ascii="Arial" w:hAnsi="Arial" w:cs="Arial"/>
+        <w:b/>
+      </w:rPr>
+    </w:pPr>
+    <w:r>
+      <w:rPr>
+        <w:rFonts w:ascii="Arial" w:hAnsi="Arial" w:cs="Arial"/>
+        <w:b/>
+      </w:rPr>
+      <w:t>Analyse</w:t>
+    </w:r>
+  </w:p>
+</w:hdr>
+</file>
+
+<file path=word/header3.xml><?xml version="1.0" encoding="utf-8"?>
+<w:hdr xmlns:wpc="http://schemas.microsoft.com/office/word/2010/wordprocessingCanvas" xmlns:mc="http://schemas.openxmlformats.org/markup-compatibility/2006" xmlns:o="urn:schemas-microsoft-com:office:office" xmlns:r="http://schemas.openxmlformats.org/officeDocument/2006/relationships" xmlns:m="http://schemas.openxmlformats.org/officeDocument/2006/math" xmlns:v="urn:schemas-microsoft-com:vml" xmlns:wp14="http://schemas.microsoft.com/office/word/2010/wordprocessingDrawing" xmlns:wp="http://schemas.openxmlformats.org/drawingml/2006/wordprocessingDrawing" xmlns:w10="urn:schemas-microsoft-com:office:word" xmlns:w="http://schemas.openxmlformats.org/wordprocessingml/2006/main" xmlns:w14="http://schemas.microsoft.com/office/word/2010/wordml" xmlns:wpg="http://schemas.microsoft.com/office/word/2010/wordprocessingGroup" xmlns:wpi="http://schemas.microsoft.com/office/word/2010/wordprocessingInk" xmlns:wne="http://schemas.microsoft.com/office/word/2006/wordml" xmlns:wps="http://schemas.microsoft.com/office/word/2010/wordprocessingShape" mc:Ignorable="w14 wp14">
+  <w:p>
+    <w:pPr>
+      <w:pStyle w:val="En-tte"/>
+    </w:pPr>
   </w:p>
 </w:hdr>
 </file>
@@ -1587,6 +1924,7 @@
     <w:lsdException w:name="toc 8" w:uiPriority="39"/>
     <w:lsdException w:name="toc 9" w:uiPriority="39"/>
     <w:lsdException w:name="caption" w:uiPriority="35" w:qFormat="1"/>
+    <w:lsdException w:name="page number" w:uiPriority="0"/>
     <w:lsdException w:name="Title" w:semiHidden="0" w:uiPriority="10" w:unhideWhenUsed="0" w:qFormat="1"/>
     <w:lsdException w:name="Default Paragraph Font" w:uiPriority="1"/>
     <w:lsdException w:name="Subtitle" w:semiHidden="0" w:uiPriority="11" w:unhideWhenUsed="0" w:qFormat="1"/>
@@ -2217,6 +2555,11 @@
       <w:szCs w:val="16"/>
     </w:rPr>
   </w:style>
+  <w:style w:type="character" w:styleId="Numrodepage">
+    <w:name w:val="page number"/>
+    <w:basedOn w:val="Policepardfaut"/>
+    <w:rsid w:val="00F55BD4"/>
+  </w:style>
 </w:styles>
 </file>
 
@@ -2258,6 +2601,7 @@
     <w:lsdException w:name="toc 8" w:uiPriority="39"/>
     <w:lsdException w:name="toc 9" w:uiPriority="39"/>
     <w:lsdException w:name="caption" w:uiPriority="35" w:qFormat="1"/>
+    <w:lsdException w:name="page number" w:uiPriority="0"/>
     <w:lsdException w:name="Title" w:semiHidden="0" w:uiPriority="10" w:unhideWhenUsed="0" w:qFormat="1"/>
     <w:lsdException w:name="Default Paragraph Font" w:uiPriority="1"/>
     <w:lsdException w:name="Subtitle" w:semiHidden="0" w:uiPriority="11" w:unhideWhenUsed="0" w:qFormat="1"/>
@@ -2887,6 +3231,11 @@
       <w:sz w:val="16"/>
       <w:szCs w:val="16"/>
     </w:rPr>
+  </w:style>
+  <w:style w:type="character" w:styleId="Numrodepage">
+    <w:name w:val="page number"/>
+    <w:basedOn w:val="Policepardfaut"/>
+    <w:rsid w:val="00F55BD4"/>
   </w:style>
 </w:styles>
 </file>

</xml_diff>